<commit_message>
sample demo, NOT CHANGE THESE
</commit_message>
<xml_diff>
--- a/FinalReport.docx
+++ b/FinalReport.docx
@@ -517,15 +517,7 @@
         <w:rPr>
           <w:lang w:val="en-US"/>
         </w:rPr>
-        <w:t>change was ma</w:t>
-      </w:r>
-      <w:bookmarkStart w:id="0" w:name="_GoBack"/>
-      <w:bookmarkEnd w:id="0"/>
-      <w:r>
-        <w:rPr>
-          <w:lang w:val="en-US"/>
-        </w:rPr>
-        <w:t>de to portray a more realistic relationship that occurred in the code between the two classes. Furthermore, throughout the development of this game additional methods were required to improve the functionality of the program and hence all the necessary method</w:t>
+        <w:t>change was made to portray a more realistic relationship that occurred in the code between the two classes. Furthermore, throughout the development of this game additional methods were required to improve the functionality of the program and hence all the necessary method</w:t>
       </w:r>
       <w:r>
         <w:rPr>
@@ -1163,7 +1155,25 @@
         <w:rPr>
           <w:lang w:val="en-US"/>
         </w:rPr>
-        <w:t xml:space="preserve">The destructor frees all the allocated heap space that was occupied by 2-D array. </w:t>
+        <w:lastRenderedPageBreak/>
+        <w:t>The destructor frees all the allocated heap space that was occupied by 2-D array.</w:t>
+      </w:r>
+    </w:p>
+    <w:p>
+      <w:pPr>
+        <w:spacing w:after="0"/>
+        <w:jc w:val="both"/>
+        <w:rPr>
+          <w:lang w:val="en-US"/>
+        </w:rPr>
+      </w:pPr>
+      <w:bookmarkStart w:id="0" w:name="_GoBack"/>
+      <w:bookmarkEnd w:id="0"/>
+      <w:r>
+        <w:rPr>
+          <w:lang w:val="en-US"/>
+        </w:rPr>
+        <w:t xml:space="preserve"> </w:t>
       </w:r>
     </w:p>
     <w:p>
@@ -1179,7 +1189,6 @@
           <w:b/>
           <w:lang w:val="en-US"/>
         </w:rPr>
-        <w:lastRenderedPageBreak/>
         <w:t>Piece Class</w:t>
       </w:r>
     </w:p>
@@ -2564,36 +2573,6 @@
           <w:lang w:val="en-US"/>
         </w:rPr>
       </w:pPr>
-    </w:p>
-    <w:p>
-      <w:pPr>
-        <w:spacing w:after="0"/>
-        <w:jc w:val="both"/>
-        <w:rPr>
-          <w:b/>
-          <w:lang w:val="en-US"/>
-        </w:rPr>
-      </w:pPr>
-    </w:p>
-    <w:p>
-      <w:pPr>
-        <w:spacing w:after="0"/>
-        <w:jc w:val="both"/>
-        <w:rPr>
-          <w:b/>
-          <w:lang w:val="en-US"/>
-        </w:rPr>
-      </w:pPr>
-    </w:p>
-    <w:p>
-      <w:pPr>
-        <w:spacing w:after="0"/>
-        <w:jc w:val="both"/>
-        <w:rPr>
-          <w:b/>
-          <w:lang w:val="en-US"/>
-        </w:rPr>
-      </w:pPr>
       <w:r>
         <w:rPr>
           <w:b/>
@@ -3379,15 +3358,6 @@
         </w:rPr>
         <w:t>In conclusion, design of this game at some degree has achieve high cohesion and low coupling software design. As a result, accommodating to changes will be of relative ease.</w:t>
       </w:r>
-    </w:p>
-    <w:p>
-      <w:pPr>
-        <w:spacing w:after="0"/>
-        <w:jc w:val="both"/>
-        <w:rPr>
-          <w:lang w:val="en-US"/>
-        </w:rPr>
-      </w:pPr>
     </w:p>
     <w:p>
       <w:pPr>
@@ -4641,6 +4611,7 @@
   <w:style w:type="character" w:default="1" w:styleId="DefaultParagraphFont">
     <w:name w:val="Default Paragraph Font"/>
     <w:uiPriority w:val="1"/>
+    <w:semiHidden/>
     <w:unhideWhenUsed/>
   </w:style>
   <w:style w:type="table" w:default="1" w:styleId="TableNormal">
@@ -5074,7 +5045,7 @@
 </file>
 
 <file path=customXml/itemProps1.xml><?xml version="1.0" encoding="utf-8"?>
-<ds:datastoreItem xmlns:ds="http://schemas.openxmlformats.org/officeDocument/2006/customXml" ds:itemID="{492B39FB-8CCB-4E73-A2CD-145ECFFE08DF}">
+<ds:datastoreItem xmlns:ds="http://schemas.openxmlformats.org/officeDocument/2006/customXml" ds:itemID="{2659BE3A-8B24-4ECC-BD62-3BE8B7C5C3A6}">
   <ds:schemaRefs>
     <ds:schemaRef ds:uri="http://schemas.openxmlformats.org/officeDocument/2006/bibliography"/>
   </ds:schemaRefs>

</xml_diff>